<commit_message>
Partial implementation of revisions based on lecturer feedback.
</commit_message>
<xml_diff>
--- a/AT04 Knowledge Questions (Part 1).docx
+++ b/AT04 Knowledge Questions (Part 1).docx
@@ -3740,7 +3740,14 @@
                 <w:rFonts w:ascii="Tahoma" w:hAnsi="Tahoma" w:cs="Tahoma"/>
                 <w:sz w:val="22"/>
               </w:rPr>
-              <w:t>Lectra City &gt; City 17 &gt; Stillwater &gt; Racoon City &gt; New Vegas</w:t>
+              <w:t xml:space="preserve">Lectra City &gt; City 17 &gt; </w:t>
+            </w:r>
+            <w:r>
+              <w:rPr>
+                <w:rFonts w:ascii="Tahoma" w:hAnsi="Tahoma" w:cs="Tahoma"/>
+                <w:sz w:val="22"/>
+              </w:rPr>
+              <w:t>Los Santos &gt; Night City &gt; Dunwall &gt; Stilwater &gt; Arkham City &gt; Rapture &gt; Racoon City &gt; Verdansk &gt; New Vegas</w:t>
             </w:r>
           </w:p>
         </w:tc>
@@ -4147,7 +4154,15 @@
                 <w:rFonts w:ascii="Tahoma" w:hAnsi="Tahoma" w:cs="Tahoma"/>
                 <w:sz w:val="22"/>
               </w:rPr>
-              <w:t>that defines which</w:t>
+              <w:t xml:space="preserve">that defines </w:t>
+            </w:r>
+            <w:r>
+              <w:rPr>
+                <w:rFonts w:ascii="Tahoma" w:hAnsi="Tahoma" w:cs="Tahoma"/>
+                <w:sz w:val="22"/>
+              </w:rPr>
+              <w:lastRenderedPageBreak/>
+              <w:t>which</w:t>
             </w:r>
             <w:r>
               <w:rPr>
@@ -4210,15 +4225,7 @@
                 <w:rFonts w:ascii="Tahoma" w:hAnsi="Tahoma" w:cs="Tahoma"/>
                 <w:sz w:val="22"/>
               </w:rPr>
-              <w:t xml:space="preserve">to </w:t>
-            </w:r>
-            <w:r>
-              <w:rPr>
-                <w:rFonts w:ascii="Tahoma" w:hAnsi="Tahoma" w:cs="Tahoma"/>
-                <w:sz w:val="22"/>
-              </w:rPr>
-              <w:lastRenderedPageBreak/>
-              <w:t xml:space="preserve">find </w:t>
+              <w:t xml:space="preserve">to find </w:t>
             </w:r>
             <w:r>
               <w:rPr>
@@ -5363,6 +5370,27 @@
               </w:rPr>
               <w:t>accessing different objects from the same interface.</w:t>
             </w:r>
+            <w:r>
+              <w:rPr>
+                <w:rFonts w:ascii="Tahoma" w:hAnsi="Tahoma" w:cs="Tahoma"/>
+                <w:sz w:val="22"/>
+              </w:rPr>
+              <w:t xml:space="preserve"> </w:t>
+            </w:r>
+            <w:r>
+              <w:rPr>
+                <w:rFonts w:ascii="Tahoma" w:hAnsi="Tahoma" w:cs="Tahoma"/>
+                <w:sz w:val="22"/>
+              </w:rPr>
+              <w:t>Polymorphism provides the ability of a</w:t>
+            </w:r>
+            <w:r>
+              <w:rPr>
+                <w:rFonts w:ascii="Tahoma" w:hAnsi="Tahoma" w:cs="Tahoma"/>
+                <w:sz w:val="22"/>
+              </w:rPr>
+              <w:t xml:space="preserve"> single variable to store multiple data types (float, int, etc).</w:t>
+            </w:r>
           </w:p>
         </w:tc>
       </w:tr>
@@ -5834,6 +5862,7 @@
                 <w:rFonts w:ascii="Tahoma" w:hAnsi="Tahoma" w:cs="Tahoma"/>
                 <w:sz w:val="22"/>
               </w:rPr>
+              <w:lastRenderedPageBreak/>
               <w:t>simulating</w:t>
             </w:r>
             <w:r>
@@ -10764,6 +10793,15 @@
 </file>
 
 <file path=customXml/item2.xml><?xml version="1.0" encoding="utf-8"?>
+<?mso-contentType ?>
+<FormTemplates xmlns="http://schemas.microsoft.com/sharepoint/v3/contenttype/forms">
+  <Display>DocumentLibraryForm</Display>
+  <Edit>DocumentLibraryForm</Edit>
+  <New>DocumentLibraryForm</New>
+</FormTemplates>
+</file>
+
+<file path=customXml/item3.xml><?xml version="1.0" encoding="utf-8"?>
 <ct:contentTypeSchema xmlns:ct="http://schemas.microsoft.com/office/2006/metadata/contentType" xmlns:ma="http://schemas.microsoft.com/office/2006/metadata/properties/metaAttributes" ct:_="" ma:_="" ma:contentTypeName="Document" ma:contentTypeID="0x01010031957F55A69F654AA3252E2C9A1E9598" ma:contentTypeVersion="11" ma:contentTypeDescription="Create a new document." ma:contentTypeScope="" ma:versionID="12bafecc36c09a10ab010f4f3ac10b9f">
   <xsd:schema xmlns:xsd="http://www.w3.org/2001/XMLSchema" xmlns:xs="http://www.w3.org/2001/XMLSchema" xmlns:p="http://schemas.microsoft.com/office/2006/metadata/properties" xmlns:ns2="d47a411c-4273-473d-a040-f7736f373771" xmlns:ns3="4a180b99-88d1-4064-9650-04e070978a5b" targetNamespace="http://schemas.microsoft.com/office/2006/metadata/properties" ma:root="true" ma:fieldsID="458c874044a293bbea8cc0f81b608eff" ns2:_="" ns3:_="">
     <xsd:import namespace="d47a411c-4273-473d-a040-f7736f373771"/>
@@ -10974,15 +11012,6 @@
 </ct:contentTypeSchema>
 </file>
 
-<file path=customXml/item3.xml><?xml version="1.0" encoding="utf-8"?>
-<?mso-contentType ?>
-<FormTemplates xmlns="http://schemas.microsoft.com/sharepoint/v3/contenttype/forms">
-  <Display>DocumentLibraryForm</Display>
-  <Edit>DocumentLibraryForm</Edit>
-  <New>DocumentLibraryForm</New>
-</FormTemplates>
-</file>
-
 <file path=customXml/itemProps1.xml><?xml version="1.0" encoding="utf-8"?>
 <ds:datastoreItem xmlns:ds="http://schemas.openxmlformats.org/officeDocument/2006/customXml" ds:itemID="{77DB8CBD-C210-42A9-A161-9999DBF92F4D}">
   <ds:schemaRefs>
@@ -10993,6 +11022,14 @@
 </file>
 
 <file path=customXml/itemProps2.xml><?xml version="1.0" encoding="utf-8"?>
+<ds:datastoreItem xmlns:ds="http://schemas.openxmlformats.org/officeDocument/2006/customXml" ds:itemID="{9C27DF9F-C3C4-4AA0-AD6A-6778509ECDD0}">
+  <ds:schemaRefs>
+    <ds:schemaRef ds:uri="http://schemas.microsoft.com/sharepoint/v3/contenttype/forms"/>
+  </ds:schemaRefs>
+</ds:datastoreItem>
+</file>
+
+<file path=customXml/itemProps3.xml><?xml version="1.0" encoding="utf-8"?>
 <ds:datastoreItem xmlns:ds="http://schemas.openxmlformats.org/officeDocument/2006/customXml" ds:itemID="{69CD9960-F2DD-4211-A03B-B2F42D4DC406}">
   <ds:schemaRefs>
     <ds:schemaRef ds:uri="http://schemas.microsoft.com/office/2006/metadata/contentType"/>
@@ -11009,12 +11046,4 @@
     <ds:schemaRef ds:uri="http://schemas.microsoft.com/internal/obd"/>
   </ds:schemaRefs>
 </ds:datastoreItem>
-</file>
-
-<file path=customXml/itemProps3.xml><?xml version="1.0" encoding="utf-8"?>
-<ds:datastoreItem xmlns:ds="http://schemas.openxmlformats.org/officeDocument/2006/customXml" ds:itemID="{9C27DF9F-C3C4-4AA0-AD6A-6778509ECDD0}">
-  <ds:schemaRefs>
-    <ds:schemaRef ds:uri="http://schemas.microsoft.com/sharepoint/v3/contenttype/forms"/>
-  </ds:schemaRefs>
-</ds:datastoreItem>
 </file>
</xml_diff>